<commit_message>
UC15 has started :0
lots of class diagram thinking
</commit_message>
<xml_diff>
--- a/Documento de software.docx
+++ b/Documento de software.docx
@@ -16,6 +16,14 @@
           <w:lang w:val="pt-BR"/>
         </w:rPr>
       </w:pPr>
+      <w:r>
+        <w:rPr>
+          <w:b/>
+          <w:bCs/>
+          <w:lang w:val="pt-BR"/>
+        </w:rPr>
+        <w:t xml:space="preserve"> </w:t>
+      </w:r>
       <w:r>
         <w:rPr>
           <w:b/>

</xml_diff>